<commit_message>
Writup almost complete, sans diagrams.
</commit_message>
<xml_diff>
--- a/writeup/Final Project Paper.docx
+++ b/writeup/Final Project Paper.docx
@@ -31,6 +31,63 @@
       </w:r>
     </w:p>
     <w:p>
+      <w:r>
+        <w:t>For my MapReduce Final Project, I elected to study baseball data to attempt to find streaks (i</w:t>
+      </w:r>
+      <w:r>
+        <w:t>n a similar method to how Elias Sports Bureau, among others perform the task).  While the scope of this project will not come anywhere near the streaks/statistical correlations that are frequently provided by ESPN’s SportsCenter, this was an attempt to start down the path of how it could be done.  It should also be keep in mind, that as the purpose of the course is in regards to Hadoop MapReduce, the intent of this project was an application of the course material, not necessarily ground breaking research in baseball history.</w:t>
+      </w:r>
+    </w:p>
+    <w:p/>
+    <w:p>
+      <w:r>
+        <w:t xml:space="preserve">The source code for the project is available in GitHub at the following address: </w:t>
+      </w:r>
+      <w:hyperlink r:id="rId9" w:history="1">
+        <w:r>
+          <w:rPr>
+            <w:rStyle w:val="Hyperlink"/>
+          </w:rPr>
+          <w:t>https://github.com/ande8331/BigDataFinalProject</w:t>
+        </w:r>
+      </w:hyperlink>
+      <w:r>
+        <w:t>.  The files are organized into the following directories:</w:t>
+      </w:r>
+    </w:p>
+    <w:p>
+      <w:pPr>
+        <w:ind w:firstLine="432"/>
+      </w:pPr>
+      <w:r>
+        <w:t>lib - Libraries</w:t>
+      </w:r>
+    </w:p>
+    <w:p>
+      <w:pPr>
+        <w:ind w:firstLine="432"/>
+      </w:pPr>
+      <w:r>
+        <w:t>scripts - Python script for parsing data</w:t>
+      </w:r>
+    </w:p>
+    <w:p>
+      <w:pPr>
+        <w:ind w:firstLine="432"/>
+      </w:pPr>
+      <w:r>
+        <w:t>scr - Java files for project</w:t>
+      </w:r>
+    </w:p>
+    <w:p>
+      <w:pPr>
+        <w:ind w:firstLine="432"/>
+      </w:pPr>
+      <w:r>
+        <w:t>writeup - This document</w:t>
+      </w:r>
+    </w:p>
+    <w:p>
       <w:pPr>
         <w:pStyle w:val="Heading1"/>
       </w:pPr>
@@ -40,7 +97,13 @@
     </w:p>
     <w:p>
       <w:r>
-        <w:t xml:space="preserve">Data for this project was obtained from retrosheet.org.  The data consists of historical play by play records from Major League Baseball games.  The data goes as far back as 1940, however, prior to 1974, the records may be missing one or more games per year, so the records cannot be considered 100% complete,.  Also, as the </w:t>
+        <w:t>Data for this project was obtained from retrosheet.org.  The data consists of historical play by play records from Major League Baseball games.  The data goes as far back as 1940, however, prior to 1974, the records may be missing one or more games per year, so the records cannot be considered 100% complete</w:t>
+      </w:r>
+      <w:r>
+        <w:t xml:space="preserve"> (or accurate as a missing game could have been one to break a streak, or could have extended it).</w:t>
+      </w:r>
+      <w:r>
+        <w:t xml:space="preserve">  Also, as the </w:t>
       </w:r>
       <w:r>
         <w:t>data does not</w:t>
@@ -155,6 +218,7 @@
         </w:numPr>
       </w:pPr>
       <w:r>
+        <w:lastRenderedPageBreak/>
         <w:t>File is named TEAM&lt;4 digit year&gt;</w:t>
       </w:r>
     </w:p>
@@ -191,6 +255,12 @@
         <w:t>For ease of use, I created a python script (in GitHub directory scripts/Retrosheet-Extract-Transform.py).  This script unzips each year file, runs the BEVENT command and creates a &lt;4 digit year&gt;.EVAC file for American League teams, and &lt;4 digit year&gt;.EVNC file for National League teams.</w:t>
       </w:r>
     </w:p>
+    <w:p/>
+    <w:p>
+      <w:r>
+        <w:t>After all of the files have been converted into the .EVAC/.EVNC files, the total disk space is approximately 4.1GB (80 MB/year for later years).  Earlier years consume less due to less games being played in a season, fewer teams, missing records, and statistics that weren’t tracked at the time (for instance, pitch sequence).</w:t>
+      </w:r>
+    </w:p>
     <w:p>
       <w:pPr>
         <w:pStyle w:val="Heading1"/>
@@ -201,16 +271,12 @@
     </w:p>
     <w:p>
       <w:r>
-        <w:t xml:space="preserve">After running the BEVENT command to expand the data, the data consists of a 96 column CSV file.  The 96 columns represent batter/pitcher/each fielding position, score, </w:t>
-      </w:r>
-      <w:r>
-        <w:lastRenderedPageBreak/>
-        <w:t xml:space="preserve">outs, and numerous flags to indicate if the event was designated as an “at-bat”,  if a double play occurred, </w:t>
+        <w:t xml:space="preserve">After running the BEVENT command to expand the data, the data consists of a 96 column CSV file.  The 96 columns represent batter/pitcher/each fielding position, score, outs, and numerous flags to indicate if the event was designated as an “at-bat”,  if a double play occurred, </w:t>
       </w:r>
       <w:r>
         <w:t xml:space="preserve">if the record represents an plate appearance (steals, pickoffs, balks, and wild-pitches cause the plate appearance to be repeated to reflect the movement of runners).  Full details of the column identifiers, and descriptions of how to use them are available at this path: </w:t>
       </w:r>
-      <w:hyperlink r:id="rId9" w:history="1">
+      <w:hyperlink r:id="rId10" w:history="1">
         <w:r>
           <w:rPr>
             <w:rStyle w:val="Hyperlink"/>
@@ -290,6 +356,9 @@
       <w:r>
         <w:t>Mapper</w:t>
       </w:r>
+      <w:r>
+        <w:t xml:space="preserve"> (EventMapper.java)</w:t>
+      </w:r>
     </w:p>
     <w:p>
       <w:r>
@@ -310,6 +379,9 @@
       <w:r>
         <w:t>Find Streaks Job - Composite Key</w:t>
       </w:r>
+      <w:r>
+        <w:t xml:space="preserve"> (gameEventWritable.java)</w:t>
+      </w:r>
     </w:p>
     <w:p>
       <w:r>
@@ -324,6 +396,9 @@
       <w:r>
         <w:t>Find Streaks Job - Partitioner</w:t>
       </w:r>
+      <w:r>
+        <w:t xml:space="preserve"> (gameEventPartitioner.java)</w:t>
+      </w:r>
     </w:p>
     <w:p>
       <w:r>
@@ -338,6 +413,9 @@
       <w:r>
         <w:t>Find Streaks Job - Reducer</w:t>
       </w:r>
+      <w:r>
+        <w:t xml:space="preserve"> (StreakReducer.java)</w:t>
+      </w:r>
     </w:p>
     <w:p>
       <w:r>
@@ -391,6 +469,9 @@
       <w:r>
         <w:t>Sort Streaks Job - Mapper</w:t>
       </w:r>
+      <w:r>
+        <w:t xml:space="preserve"> (SortMapper.java)</w:t>
+      </w:r>
     </w:p>
     <w:p>
       <w:r>
@@ -405,6 +486,9 @@
       <w:r>
         <w:t>Sort Streaks Job - Partitioner</w:t>
       </w:r>
+      <w:r>
+        <w:t xml:space="preserve"> (SortPartitioner.java)</w:t>
+      </w:r>
     </w:p>
     <w:p>
       <w:r>
@@ -428,6 +512,9 @@
       <w:r>
         <w:t>Sort Streaks Job - Custom Text Comparator</w:t>
       </w:r>
+      <w:r>
+        <w:t xml:space="preserve"> (TextComparatorInverted.java)</w:t>
+      </w:r>
     </w:p>
     <w:p>
       <w:r>
@@ -452,6 +539,9 @@
       <w:r>
         <w:t>Sort Streaks Job - Reducer</w:t>
       </w:r>
+      <w:r>
+        <w:t xml:space="preserve"> (SortReducer.java)</w:t>
+      </w:r>
     </w:p>
     <w:p>
       <w:r>
@@ -469,6 +559,8 @@
       <w:r>
         <w:t>Use of Distributed Cache</w:t>
       </w:r>
+      <w:bookmarkStart w:id="0" w:name="_GoBack"/>
+      <w:bookmarkEnd w:id="0"/>
     </w:p>
     <w:p>
       <w:r>
@@ -958,9 +1050,15 @@
     </w:p>
     <w:p>
       <w:r>
-        <w:t>Where possible, streaks were compared against a wikipedia page that has compiled various streaks (</w:t>
-      </w:r>
-      <w:hyperlink r:id="rId10" w:history="1">
+        <w:t xml:space="preserve">Where possible, streaks were compared against a </w:t>
+      </w:r>
+      <w:r>
+        <w:t>Wikipedia</w:t>
+      </w:r>
+      <w:r>
+        <w:t xml:space="preserve"> page that has compiled various streaks (</w:t>
+      </w:r>
+      <w:hyperlink r:id="rId11" w:history="1">
         <w:r>
           <w:rPr>
             <w:rStyle w:val="Hyperlink"/>
@@ -993,7 +1091,13 @@
         </w:numPr>
       </w:pPr>
       <w:r>
-        <w:t>Consecutive games hitting a home run (8): Don Mattingly/Ken Griffey (Note: Dale Long was omitted from the output.  As noted above, records prior to 1974 are not complete.  After reviewing the list of missing games, several of the games that occurred during Dale Long’s streak are on Retrosheets “Most Wanted Games”).</w:t>
+        <w:t>Consecutive games hitting a home run (8): Don Mattingly/Ken Griffey (Note: Dale Long was omitted from the output.  As noted above, records prior to 1974 are not complete.  After reviewing the list of missing games, several of the games that occurred during Dale Long’s streak are on Retrosheet</w:t>
+      </w:r>
+      <w:r>
+        <w:t>’</w:t>
+      </w:r>
+      <w:r>
+        <w:t>s “Most Wanted Games”).</w:t>
       </w:r>
     </w:p>
     <w:p>
@@ -1020,6 +1124,30 @@
         <w:t>Extra Base Hit (14): Chipper Jones (Note: Paul Wagner is also credited with this feat, however it occurred in 1927, and current data available does not cover that year).</w:t>
       </w:r>
     </w:p>
+    <w:p/>
+    <w:p>
+      <w:r>
+        <w:t>Another source was used for reviewing consecutive games with a strikeout (</w:t>
+      </w:r>
+      <w:r>
+        <w:t>http://www.57hits.com/top-ten-longest-strikeout-streaks</w:t>
+      </w:r>
+      <w:r>
+        <w:t xml:space="preserve">).  </w:t>
+      </w:r>
+      <w:r>
+        <w:t>Surprisingly</w:t>
+      </w:r>
+      <w:r>
+        <w:t>, it should be noted, that since this blog posting two and a half seasons ago, there are two new entrants to the top five.  I’ve submitted these two for inclusion.</w:t>
+      </w:r>
+    </w:p>
+    <w:p/>
+    <w:p>
+      <w:r>
+        <w:t>Streaks could also be analyzed by loading the data into Excel, and manually looking through the rows in question to confirm any findings.</w:t>
+      </w:r>
+    </w:p>
     <w:p>
       <w:pPr>
         <w:pStyle w:val="Heading1"/>
@@ -1142,6 +1270,36 @@
     </w:p>
     <w:p>
       <w:pPr>
+        <w:pStyle w:val="ListParagraph"/>
+        <w:numPr>
+          <w:ilvl w:val="0"/>
+          <w:numId w:val="17"/>
+        </w:numPr>
+      </w:pPr>
+      <w:r>
+        <w:t>Excel Doesn’t Play Well With Big Data</w:t>
+      </w:r>
+    </w:p>
+    <w:p>
+      <w:pPr>
+        <w:pStyle w:val="ListParagraph"/>
+        <w:numPr>
+          <w:ilvl w:val="1"/>
+          <w:numId w:val="17"/>
+        </w:numPr>
+      </w:pPr>
+      <w:r>
+        <w:t>When it comes to pasting in 400K records or more, Excel can become completely unresponsive, or throw an exception and quit.  Found the best way to bring in large pieces of data was to compile them in a text editor, then paste them in as one large operation rather than several smaller pastes.</w:t>
+      </w:r>
+      <w:r>
+        <w:t xml:space="preserve">  But even after that, fit</w:t>
+      </w:r>
+      <w:r>
+        <w:t>ting data, and just trying to browse through it just doesn’t work…</w:t>
+      </w:r>
+    </w:p>
+    <w:p>
+      <w:pPr>
         <w:pStyle w:val="Heading1"/>
       </w:pPr>
       <w:r>
@@ -1152,8 +1310,99 @@
       <w:r>
         <w:t>Hadoop can be used very effectively to track streaks/sequences of events when setup properly.  The setup does require a fair number of things to be setup to work with Hadoop, however I didn’t not find them particularly troubling to setup, nor cumbersome to manage with the knowledge I have from class.</w:t>
       </w:r>
-      <w:bookmarkStart w:id="0" w:name="_GoBack"/>
-      <w:bookmarkEnd w:id="0"/>
+    </w:p>
+    <w:p/>
+    <w:p>
+      <w:r>
+        <w:t xml:space="preserve">Overall, this project was a good </w:t>
+      </w:r>
+      <w:r>
+        <w:t>method to apply course material:</w:t>
+      </w:r>
+      <w:r>
+        <w:t xml:space="preserve">  </w:t>
+      </w:r>
+    </w:p>
+    <w:p>
+      <w:pPr>
+        <w:pStyle w:val="ListParagraph"/>
+        <w:numPr>
+          <w:ilvl w:val="0"/>
+          <w:numId w:val="38"/>
+        </w:numPr>
+      </w:pPr>
+      <w:r>
+        <w:t xml:space="preserve">Two jobs were run back to back to successfully get to the end result.  </w:t>
+      </w:r>
+    </w:p>
+    <w:p>
+      <w:pPr>
+        <w:pStyle w:val="ListParagraph"/>
+        <w:numPr>
+          <w:ilvl w:val="0"/>
+          <w:numId w:val="38"/>
+        </w:numPr>
+      </w:pPr>
+      <w:r>
+        <w:t>Data input was in the several GB range to demonstrate scalability.</w:t>
+      </w:r>
+    </w:p>
+    <w:p>
+      <w:pPr>
+        <w:pStyle w:val="ListParagraph"/>
+        <w:numPr>
+          <w:ilvl w:val="0"/>
+          <w:numId w:val="38"/>
+        </w:numPr>
+      </w:pPr>
+      <w:r>
+        <w:t>Partitioners were successfully used to avoid running a single reducer to help with scalability issues.</w:t>
+      </w:r>
+    </w:p>
+    <w:p>
+      <w:pPr>
+        <w:pStyle w:val="ListParagraph"/>
+        <w:numPr>
+          <w:ilvl w:val="0"/>
+          <w:numId w:val="38"/>
+        </w:numPr>
+      </w:pPr>
+      <w:r>
+        <w:t xml:space="preserve">Composite Key’s were used to use Hadoop’s built in sort, in addition to </w:t>
+      </w:r>
+      <w:r>
+        <w:t>implementing</w:t>
+      </w:r>
+      <w:r>
+        <w:t xml:space="preserve"> a software engineering best practice </w:t>
+      </w:r>
+      <w:r>
+        <w:t>of loosely coupled data</w:t>
+      </w:r>
+      <w:r>
+        <w:t>.</w:t>
+      </w:r>
+    </w:p>
+    <w:p>
+      <w:pPr>
+        <w:pStyle w:val="ListParagraph"/>
+        <w:numPr>
+          <w:ilvl w:val="0"/>
+          <w:numId w:val="38"/>
+        </w:numPr>
+      </w:pPr>
+      <w:r>
+        <w:t>The Distributed Cache was successfully used to provide lookups of static data.</w:t>
+      </w:r>
+    </w:p>
+    <w:p>
+      <w:pPr>
+        <w:pStyle w:val="ListParagraph"/>
+        <w:numPr>
+          <w:ilvl w:val="0"/>
+          <w:numId w:val="38"/>
+        </w:numPr>
+      </w:pPr>
       <w:r>
         <w:br w:type="page"/>
       </w:r>
@@ -5323,8 +5572,8 @@
       </w:r>
     </w:p>
     <w:sectPr>
-      <w:footerReference w:type="even" r:id="rId11"/>
-      <w:footerReference w:type="default" r:id="rId12"/>
+      <w:footerReference w:type="even" r:id="rId12"/>
+      <w:footerReference w:type="default" r:id="rId13"/>
       <w:pgSz w:w="12240" w:h="15840"/>
       <w:pgMar w:top="1440" w:right="1584" w:bottom="1440" w:left="1584" w:header="720" w:footer="720" w:gutter="0"/>
       <w:cols w:space="720"/>
@@ -6404,6 +6653,119 @@
     </w:lvl>
   </w:abstractNum>
   <w:abstractNum w:abstractNumId="17">
+    <w:nsid w:val="38BA6D54"/>
+    <w:multiLevelType w:val="hybridMultilevel"/>
+    <w:tmpl w:val="DE5612AA"/>
+    <w:lvl w:ilvl="0" w:tplc="04090001">
+      <w:start w:val="1"/>
+      <w:numFmt w:val="bullet"/>
+      <w:lvlText w:val=""/>
+      <w:lvlJc w:val="left"/>
+      <w:pPr>
+        <w:ind w:left="720" w:hanging="360"/>
+      </w:pPr>
+      <w:rPr>
+        <w:rFonts w:ascii="Symbol" w:hAnsi="Symbol" w:hint="default"/>
+      </w:rPr>
+    </w:lvl>
+    <w:lvl w:ilvl="1" w:tplc="04090003" w:tentative="1">
+      <w:start w:val="1"/>
+      <w:numFmt w:val="bullet"/>
+      <w:lvlText w:val="o"/>
+      <w:lvlJc w:val="left"/>
+      <w:pPr>
+        <w:ind w:left="1440" w:hanging="360"/>
+      </w:pPr>
+      <w:rPr>
+        <w:rFonts w:ascii="Courier New" w:hAnsi="Courier New" w:hint="default"/>
+      </w:rPr>
+    </w:lvl>
+    <w:lvl w:ilvl="2" w:tplc="04090005" w:tentative="1">
+      <w:start w:val="1"/>
+      <w:numFmt w:val="bullet"/>
+      <w:lvlText w:val=""/>
+      <w:lvlJc w:val="left"/>
+      <w:pPr>
+        <w:ind w:left="2160" w:hanging="360"/>
+      </w:pPr>
+      <w:rPr>
+        <w:rFonts w:ascii="Wingdings" w:hAnsi="Wingdings" w:hint="default"/>
+      </w:rPr>
+    </w:lvl>
+    <w:lvl w:ilvl="3" w:tplc="04090001" w:tentative="1">
+      <w:start w:val="1"/>
+      <w:numFmt w:val="bullet"/>
+      <w:lvlText w:val=""/>
+      <w:lvlJc w:val="left"/>
+      <w:pPr>
+        <w:ind w:left="2880" w:hanging="360"/>
+      </w:pPr>
+      <w:rPr>
+        <w:rFonts w:ascii="Symbol" w:hAnsi="Symbol" w:hint="default"/>
+      </w:rPr>
+    </w:lvl>
+    <w:lvl w:ilvl="4" w:tplc="04090003" w:tentative="1">
+      <w:start w:val="1"/>
+      <w:numFmt w:val="bullet"/>
+      <w:lvlText w:val="o"/>
+      <w:lvlJc w:val="left"/>
+      <w:pPr>
+        <w:ind w:left="3600" w:hanging="360"/>
+      </w:pPr>
+      <w:rPr>
+        <w:rFonts w:ascii="Courier New" w:hAnsi="Courier New" w:hint="default"/>
+      </w:rPr>
+    </w:lvl>
+    <w:lvl w:ilvl="5" w:tplc="04090005" w:tentative="1">
+      <w:start w:val="1"/>
+      <w:numFmt w:val="bullet"/>
+      <w:lvlText w:val=""/>
+      <w:lvlJc w:val="left"/>
+      <w:pPr>
+        <w:ind w:left="4320" w:hanging="360"/>
+      </w:pPr>
+      <w:rPr>
+        <w:rFonts w:ascii="Wingdings" w:hAnsi="Wingdings" w:hint="default"/>
+      </w:rPr>
+    </w:lvl>
+    <w:lvl w:ilvl="6" w:tplc="04090001" w:tentative="1">
+      <w:start w:val="1"/>
+      <w:numFmt w:val="bullet"/>
+      <w:lvlText w:val=""/>
+      <w:lvlJc w:val="left"/>
+      <w:pPr>
+        <w:ind w:left="5040" w:hanging="360"/>
+      </w:pPr>
+      <w:rPr>
+        <w:rFonts w:ascii="Symbol" w:hAnsi="Symbol" w:hint="default"/>
+      </w:rPr>
+    </w:lvl>
+    <w:lvl w:ilvl="7" w:tplc="04090003" w:tentative="1">
+      <w:start w:val="1"/>
+      <w:numFmt w:val="bullet"/>
+      <w:lvlText w:val="o"/>
+      <w:lvlJc w:val="left"/>
+      <w:pPr>
+        <w:ind w:left="5760" w:hanging="360"/>
+      </w:pPr>
+      <w:rPr>
+        <w:rFonts w:ascii="Courier New" w:hAnsi="Courier New" w:hint="default"/>
+      </w:rPr>
+    </w:lvl>
+    <w:lvl w:ilvl="8" w:tplc="04090005" w:tentative="1">
+      <w:start w:val="1"/>
+      <w:numFmt w:val="bullet"/>
+      <w:lvlText w:val=""/>
+      <w:lvlJc w:val="left"/>
+      <w:pPr>
+        <w:ind w:left="6480" w:hanging="360"/>
+      </w:pPr>
+      <w:rPr>
+        <w:rFonts w:ascii="Wingdings" w:hAnsi="Wingdings" w:hint="default"/>
+      </w:rPr>
+    </w:lvl>
+  </w:abstractNum>
+  <w:abstractNum w:abstractNumId="18">
     <w:nsid w:val="401D638C"/>
     <w:multiLevelType w:val="multilevel"/>
     <w:tmpl w:val="EE0612BE"/>
@@ -6489,7 +6851,7 @@
       </w:pPr>
     </w:lvl>
   </w:abstractNum>
-  <w:abstractNum w:abstractNumId="18">
+  <w:abstractNum w:abstractNumId="19">
     <w:nsid w:val="48AD6396"/>
     <w:multiLevelType w:val="multilevel"/>
     <w:tmpl w:val="9654AB3E"/>
@@ -6608,7 +6970,7 @@
       </w:rPr>
     </w:lvl>
   </w:abstractNum>
-  <w:abstractNum w:abstractNumId="19">
+  <w:abstractNum w:abstractNumId="20">
     <w:nsid w:val="48F46A7E"/>
     <w:multiLevelType w:val="multilevel"/>
     <w:tmpl w:val="0409001F"/>
@@ -6694,7 +7056,7 @@
       </w:pPr>
     </w:lvl>
   </w:abstractNum>
-  <w:abstractNum w:abstractNumId="20">
+  <w:abstractNum w:abstractNumId="21">
     <w:nsid w:val="49895C84"/>
     <w:multiLevelType w:val="hybridMultilevel"/>
     <w:tmpl w:val="165ACBF0"/>
@@ -6807,7 +7169,7 @@
       </w:rPr>
     </w:lvl>
   </w:abstractNum>
-  <w:abstractNum w:abstractNumId="21">
+  <w:abstractNum w:abstractNumId="22">
     <w:nsid w:val="5C562682"/>
     <w:multiLevelType w:val="multilevel"/>
     <w:tmpl w:val="E3D6210E"/>
@@ -6920,7 +7282,7 @@
       </w:rPr>
     </w:lvl>
   </w:abstractNum>
-  <w:abstractNum w:abstractNumId="22">
+  <w:abstractNum w:abstractNumId="23">
     <w:nsid w:val="60887DE9"/>
     <w:multiLevelType w:val="hybridMultilevel"/>
     <w:tmpl w:val="A8A42B74"/>
@@ -7009,7 +7371,7 @@
       </w:pPr>
     </w:lvl>
   </w:abstractNum>
-  <w:abstractNum w:abstractNumId="23">
+  <w:abstractNum w:abstractNumId="24">
     <w:nsid w:val="63CE1138"/>
     <w:multiLevelType w:val="hybridMultilevel"/>
     <w:tmpl w:val="A28A3280"/>
@@ -7122,7 +7484,7 @@
       </w:rPr>
     </w:lvl>
   </w:abstractNum>
-  <w:abstractNum w:abstractNumId="24">
+  <w:abstractNum w:abstractNumId="25">
     <w:nsid w:val="73CB03A9"/>
     <w:multiLevelType w:val="hybridMultilevel"/>
     <w:tmpl w:val="17F2F720"/>
@@ -7236,13 +7598,13 @@
     </w:lvl>
   </w:abstractNum>
   <w:num w:numId="1">
-    <w:abstractNumId w:val="23"/>
+    <w:abstractNumId w:val="24"/>
   </w:num>
   <w:num w:numId="2">
     <w:abstractNumId w:val="16"/>
   </w:num>
   <w:num w:numId="3">
-    <w:abstractNumId w:val="19"/>
+    <w:abstractNumId w:val="20"/>
   </w:num>
   <w:num w:numId="4">
     <w:abstractNumId w:val="12"/>
@@ -7281,10 +7643,10 @@
     <w:abstractNumId w:val="14"/>
   </w:num>
   <w:num w:numId="16">
-    <w:abstractNumId w:val="20"/>
+    <w:abstractNumId w:val="21"/>
   </w:num>
   <w:num w:numId="17">
-    <w:abstractNumId w:val="24"/>
+    <w:abstractNumId w:val="25"/>
   </w:num>
   <w:num w:numId="18">
     <w:abstractNumId w:val="10"/>
@@ -7350,13 +7712,13 @@
     </w:lvlOverride>
   </w:num>
   <w:num w:numId="30">
-    <w:abstractNumId w:val="17"/>
+    <w:abstractNumId w:val="18"/>
   </w:num>
   <w:num w:numId="31">
     <w:abstractNumId w:val="15"/>
   </w:num>
   <w:num w:numId="32">
-    <w:abstractNumId w:val="21"/>
+    <w:abstractNumId w:val="22"/>
   </w:num>
   <w:num w:numId="33">
     <w:abstractNumId w:val="13"/>
@@ -7365,13 +7727,16 @@
     <w:abstractNumId w:val="11"/>
   </w:num>
   <w:num w:numId="35">
-    <w:abstractNumId w:val="18"/>
+    <w:abstractNumId w:val="19"/>
   </w:num>
   <w:num w:numId="36">
     <w:abstractNumId w:val="15"/>
   </w:num>
   <w:num w:numId="37">
-    <w:abstractNumId w:val="22"/>
+    <w:abstractNumId w:val="23"/>
+  </w:num>
+  <w:num w:numId="38">
+    <w:abstractNumId w:val="17"/>
   </w:num>
 </w:numbering>
 </file>
@@ -9017,7 +9382,7 @@
 </file>
 
 <file path=customXml/itemProps1.xml><?xml version="1.0" encoding="utf-8"?>
-<ds:datastoreItem xmlns:ds="http://schemas.openxmlformats.org/officeDocument/2006/customXml" ds:itemID="{0AA2E33A-CE20-EC40-B334-2859FE86D0E3}">
+<ds:datastoreItem xmlns:ds="http://schemas.openxmlformats.org/officeDocument/2006/customXml" ds:itemID="{82493D6B-2831-F643-AB89-4A579143A2FF}">
   <ds:schemaRefs>
     <ds:schemaRef ds:uri="http://schemas.openxmlformats.org/officeDocument/2006/bibliography"/>
   </ds:schemaRefs>

</xml_diff>

<commit_message>
Added diagrams to paper.
</commit_message>
<xml_diff>
--- a/writeup/Final Project Paper.docx
+++ b/writeup/Final Project Paper.docx
@@ -129,6 +129,15 @@
         <w:pStyle w:val="Heading1"/>
       </w:pPr>
       <w:r>
+        <w:br w:type="page"/>
+      </w:r>
+    </w:p>
+    <w:p>
+      <w:pPr>
+        <w:pStyle w:val="Heading1"/>
+      </w:pPr>
+      <w:r>
+        <w:lastRenderedPageBreak/>
         <w:t>Data Pre-Processing Required</w:t>
       </w:r>
     </w:p>
@@ -218,7 +227,6 @@
         </w:numPr>
       </w:pPr>
       <w:r>
-        <w:lastRenderedPageBreak/>
         <w:t>File is named TEAM&lt;4 digit year&gt;</w:t>
       </w:r>
     </w:p>
@@ -258,7 +266,13 @@
     <w:p/>
     <w:p>
       <w:r>
-        <w:t>After all of the files have been converted into the .EVAC/.EVNC files, the total disk space is approximately 4.1GB (80 MB/year for later years).  Earlier years consume less due to less games being played in a season, fewer teams, missing records, and statistics that weren’t tracked at the time (for instance, pitch sequence).</w:t>
+        <w:t>After all of the files have been converted into the .EVAC/.EVNC files, the total disk space is approximately 4.1GB (80 MB/year for later years)</w:t>
+      </w:r>
+      <w:r>
+        <w:t>, and a total of just over 1 million records</w:t>
+      </w:r>
+      <w:r>
+        <w:t>.  Earlier years consume less due to less games being played in a season, fewer teams, missing records, and statistics that weren’t tracked at the time (for instance, pitch sequence).</w:t>
       </w:r>
     </w:p>
     <w:p>
@@ -271,7 +285,19 @@
     </w:p>
     <w:p>
       <w:r>
-        <w:t xml:space="preserve">After running the BEVENT command to expand the data, the data consists of a 96 column CSV file.  The 96 columns represent batter/pitcher/each fielding position, score, outs, and numerous flags to indicate if the event was designated as an “at-bat”,  if a double play occurred, </w:t>
+        <w:t xml:space="preserve">After running the BEVENT command to expand the data, the data consists of a </w:t>
+      </w:r>
+      <w:r>
+        <w:t>97</w:t>
+      </w:r>
+      <w:r>
+        <w:t xml:space="preserve"> column CSV file.  The </w:t>
+      </w:r>
+      <w:r>
+        <w:t>97</w:t>
+      </w:r>
+      <w:r>
+        <w:t xml:space="preserve"> columns represent batter/pitcher/each fielding position, score, outs, and numerous flags to indicate if the event was designated as an “at-bat”,  if a double play occurred, </w:t>
       </w:r>
       <w:r>
         <w:t xml:space="preserve">if the record represents an plate appearance (steals, pickoffs, balks, and wild-pitches cause the plate appearance to be repeated to reflect the movement of runners).  Full details of the column identifiers, and descriptions of how to use them are available at this path: </w:t>
@@ -288,13 +314,68 @@
         <w:t xml:space="preserve"> (See the BEVENT heading).</w:t>
       </w:r>
     </w:p>
-    <w:p/>
-    <w:p>
-      <w:r>
-        <w:t>&lt;Insert Diagram of Schema&gt;</w:t>
-      </w:r>
-    </w:p>
-    <w:p/>
+    <w:p>
+      <w:r>
+        <w:rPr>
+          <w:noProof/>
+        </w:rPr>
+        <w:drawing>
+          <wp:inline distT="0" distB="0" distL="0" distR="0" wp14:anchorId="661C50F6" wp14:editId="57EA5CC7">
+            <wp:extent cx="5760720" cy="4980305"/>
+            <wp:effectExtent l="0" t="0" r="5080" b="0"/>
+            <wp:docPr id="2" name="Picture 2"/>
+            <wp:cNvGraphicFramePr>
+              <a:graphicFrameLocks xmlns:a="http://schemas.openxmlformats.org/drawingml/2006/main" noChangeAspect="1"/>
+            </wp:cNvGraphicFramePr>
+            <a:graphic xmlns:a="http://schemas.openxmlformats.org/drawingml/2006/main">
+              <a:graphicData uri="http://schemas.openxmlformats.org/drawingml/2006/picture">
+                <pic:pic xmlns:pic="http://schemas.openxmlformats.org/drawingml/2006/picture">
+                  <pic:nvPicPr>
+                    <pic:cNvPr id="0" name="DataSchema.jpg"/>
+                    <pic:cNvPicPr/>
+                  </pic:nvPicPr>
+                  <pic:blipFill>
+                    <a:blip r:embed="rId11">
+                      <a:extLst>
+                        <a:ext uri="{28A0092B-C50C-407E-A947-70E740481C1C}">
+                          <a14:useLocalDpi xmlns:a14="http://schemas.microsoft.com/office/drawing/2010/main" val="0"/>
+                        </a:ext>
+                      </a:extLst>
+                    </a:blip>
+                    <a:stretch>
+                      <a:fillRect/>
+                    </a:stretch>
+                  </pic:blipFill>
+                  <pic:spPr>
+                    <a:xfrm>
+                      <a:off x="0" y="0"/>
+                      <a:ext cx="5760720" cy="4980305"/>
+                    </a:xfrm>
+                    <a:prstGeom prst="rect">
+                      <a:avLst/>
+                    </a:prstGeom>
+                  </pic:spPr>
+                </pic:pic>
+              </a:graphicData>
+            </a:graphic>
+          </wp:inline>
+        </w:drawing>
+      </w:r>
+    </w:p>
+    <w:p>
+      <w:pPr>
+        <w:pStyle w:val="Heading2"/>
+        <w:numPr>
+          <w:ilvl w:val="0"/>
+          <w:numId w:val="0"/>
+        </w:numPr>
+        <w:ind w:left="576"/>
+        <w:jc w:val="center"/>
+      </w:pPr>
+      <w:r>
+        <w:t>Figure - Data Schema</w:t>
+      </w:r>
+    </w:p>
     <w:p>
       <w:pPr>
         <w:pStyle w:val="Heading1"/>
@@ -335,235 +416,295 @@
       <w:r>
         <w:t>The MapReduce architecture used consists of two MapReduce jobs.  The first job is responsible for extracting data that could contribute to a statistical streak, and then analyzing the data for a streak.  The second mapper sorts the streaks to obtain the top ones.</w:t>
       </w:r>
-    </w:p>
-    <w:p/>
-    <w:p>
-      <w:r>
-        <w:t>&lt;High Level Diagram&gt;</w:t>
-      </w:r>
-    </w:p>
-    <w:p/>
-    <w:p>
-      <w:pPr>
-        <w:pStyle w:val="Heading2"/>
-      </w:pPr>
-      <w:r>
-        <w:t xml:space="preserve">Find Streaks Job </w:t>
-      </w:r>
-      <w:r>
-        <w:t xml:space="preserve">- </w:t>
-      </w:r>
-      <w:r>
-        <w:t>Mapper</w:t>
-      </w:r>
-      <w:r>
-        <w:t xml:space="preserve"> (EventMapper.java)</w:t>
-      </w:r>
-    </w:p>
-    <w:p>
-      <w:r>
-        <w:t>Each record is read in (as mentioned earlier, the files are formatted as such that all events that took place in a American League park are in one file, all events that took place in a National League park are in a different file.  As interleague play is possible in the years since 1997, the events need to be checked against both files for continuity of streaks, and to handle player moves).  As each record is read, its confirmed to be the actual plate appearance.  If it is the plate appearance, it will check for different types of events (Walks, Strikeouts, Hits, Extra Base Hits, Hit into Double Play, etc).  Currently this only tracks a batters statistics, but a simple extension could include pitching, fielding or base running data.  Any noted event is sent to the mapper, as well as each plate appearance.  This is important to send, as if no plate appearance in a game for a given player recorded a particular event occurring, that would signal the end of the streak.  The data is sent to the reducer a</w:t>
-      </w:r>
-      <w:r>
-        <w:t xml:space="preserve">s a composite key.  The next paragraph details the composite key.  </w:t>
-      </w:r>
-      <w:r>
-        <w:t>The value sent to the reducer is a simple text key of the statistical event (Strikeout, Walk, Hit, etc).</w:t>
-      </w:r>
-    </w:p>
-    <w:p/>
-    <w:p>
-      <w:pPr>
-        <w:pStyle w:val="Heading2"/>
-      </w:pPr>
-      <w:r>
-        <w:t>Find Streaks Job - Composite Key</w:t>
-      </w:r>
-      <w:r>
-        <w:t xml:space="preserve"> (gameEventWritable.java)</w:t>
-      </w:r>
-    </w:p>
-    <w:p>
-      <w:r>
-        <w:t>To align with how the Reducer is setup, all of the records sent to the reducer need to be processed in sequential order.  To accomplish this, and to assist in maintenance, a composite key was used.  The composite key class consists of the Game Identifier, Player Id, Inning, and Score (Although currently unused, a unique value would need to be included to handle situations of batting around the order, the score would be sufficient to distinguish one plate appearance from another in the same inning).  To ensure the records are sorted correctly for the reducer to find a streak, a custom compareTo() was defined to sort by: Player Id, then Game Id, then Inning, then Score.</w:t>
-      </w:r>
-    </w:p>
-    <w:p/>
-    <w:p>
-      <w:pPr>
-        <w:pStyle w:val="Heading2"/>
-      </w:pPr>
-      <w:r>
-        <w:t>Find Streaks Job - Partitioner</w:t>
-      </w:r>
-      <w:r>
-        <w:t xml:space="preserve"> (gameEventPartitioner.java)</w:t>
-      </w:r>
-    </w:p>
-    <w:p>
-      <w:r>
-        <w:t>To align with how the Reducer is setup, either all records would need to go to a single reducer, or records would need to be dispersed in such a way that all of the records for a given player were at the same reducer.  To provide scalability, and usage of available resources, a partitioner was created to hash the Player Id field of the composite key output by the Mapper.  The hash is modded by the number of reduce tasks, and helps to provide a more even distribution of the workload.</w:t>
-      </w:r>
-    </w:p>
-    <w:p/>
-    <w:p>
-      <w:pPr>
-        <w:pStyle w:val="Heading2"/>
-      </w:pPr>
-      <w:r>
-        <w:t>Find Streaks Job - Reducer</w:t>
-      </w:r>
-      <w:r>
-        <w:t xml:space="preserve"> (StreakReducer.java)</w:t>
-      </w:r>
-    </w:p>
-    <w:p>
-      <w:r>
-        <w:t>The reducer of the streaks operates on the basis that all records arrive sorted by player, then game event.  Each record compares the current player against the last player.  If there is a difference, all of the actively tracked streaks need to be flushed as there will be no more records for the previ</w:t>
-      </w:r>
-      <w:r>
-        <w:t>ous player.  Then, each record compares the current game event to the last game event.  If there is a difference, the previous game is no more, and each actively tracked streak needs to check for continuity.  If the previous game does not match the last recorded event for the streak, that’s the flag to indicate the streak is over, and should be recorded.  After establishing the player/game combination, it’s a matter of walking through each record for the combinatio</w:t>
-      </w:r>
-      <w:r>
-        <w:t>n, and updating any streaks.  This leaves the last record processed by each reducer at risk of not being included/reported.  To combat this, the cleanup() method was populated to flush any streaks that were active at the end of record processing.</w:t>
-      </w:r>
-    </w:p>
-    <w:p/>
-    <w:p>
-      <w:r>
-        <w:t>The reducer</w:t>
-      </w:r>
-      <w:r>
-        <w:t xml:space="preserve"> was </w:t>
-      </w:r>
-      <w:r>
-        <w:t>structured</w:t>
-      </w:r>
-      <w:r>
-        <w:t xml:space="preserve"> in such a way it uses the Value as the tracker.  Any type of event the mapper can extract and place into the Value, the reducer can handle.  This provides some flexibility for future growth in the reducer could be left as is, while the mapper could be extended to handle other items.</w:t>
-      </w:r>
-    </w:p>
-    <w:p/>
-    <w:p>
-      <w:r>
-        <w:t xml:space="preserve">Once the mapper outputs a streak, its output as a Text key, and a NullWritable Value.  The text key consists of &lt;Event Name&gt; : &lt;Count of </w:t>
-      </w:r>
-      <w:r>
-        <w:t>occurrences</w:t>
-      </w:r>
-      <w:r>
-        <w:t xml:space="preserve">, 0 padded to 5 digits&gt; : &lt;Start Date - Finish Date&gt; : Player Id.  It should also be noted, that more than one </w:t>
-      </w:r>
-      <w:r>
-        <w:t>occurrence</w:t>
-      </w:r>
-      <w:r>
-        <w:t xml:space="preserve"> had to be tracked for event to be output.</w:t>
-      </w:r>
-    </w:p>
-    <w:p/>
-    <w:p>
-      <w:pPr>
-        <w:pStyle w:val="Heading2"/>
-      </w:pPr>
-      <w:r>
-        <w:t>Sort Streaks Job - Mapper</w:t>
-      </w:r>
-      <w:r>
-        <w:t xml:space="preserve"> (SortMapper.java)</w:t>
-      </w:r>
-    </w:p>
-    <w:p>
-      <w:r>
-        <w:t>The sort streaks mapper is fairly straightforward.  It is configured to take the incoming data as the TextInputFormat class.  This is fitting as the Find Streaks Job Reducer output data as a Key only.  As an alternative, a custom class could have been output into a sequence file, and processed here.  As the data was viewed to be straightforward, and not highly susceptible to change, it was left as just Text.  The net effect of the mapper is to take the values passed in, and move them to the Key, with the Value being NullWritable.</w:t>
-      </w:r>
-    </w:p>
-    <w:p/>
-    <w:p>
-      <w:pPr>
-        <w:pStyle w:val="Heading2"/>
-      </w:pPr>
-      <w:r>
-        <w:t>Sort Streaks Job - Partitioner</w:t>
-      </w:r>
-      <w:r>
-        <w:t xml:space="preserve"> (SortPartitioner.java)</w:t>
-      </w:r>
-    </w:p>
-    <w:p>
-      <w:r>
-        <w:t xml:space="preserve">To distribute the workload of outputting the streaks, a partitioner was employed to extract and hash the Event Name field, causing all of same events to be sent to the same partitioner.  The necessity of using this partitioner </w:t>
-      </w:r>
-      <w:r>
-        <w:t>vs.</w:t>
-      </w:r>
-      <w:r>
-        <w:t xml:space="preserve">, using a single reducer is debatable.  </w:t>
-      </w:r>
-      <w:r>
-        <w:t>There are currently about 1.3 million records processed by this job, and with 48 reducers, the reduce portion of the job appears to take less than 2 seconds.  It should also be noted that even though there are 48 reducers available, the use of the partitioner on 14 different types of events, drives a maximum of 14 reducers to be used, largely defeating the purpose of using reducers as most are left to idle.  If more stats were to be tracked, this may become more important, but at the current time, this is probably excessive for the amount of work accomplished.</w:t>
-      </w:r>
-    </w:p>
-    <w:p/>
-    <w:p>
-      <w:pPr>
-        <w:pStyle w:val="Heading2"/>
-      </w:pPr>
-      <w:r>
-        <w:t>Sort Streaks Job - Custom Text Comparator</w:t>
-      </w:r>
-      <w:r>
-        <w:t xml:space="preserve"> (TextComparatorInverted.java)</w:t>
-      </w:r>
-    </w:p>
-    <w:p>
-      <w:r>
-        <w:t xml:space="preserve">The way the Reducer was </w:t>
-      </w:r>
-      <w:r>
-        <w:t>structured</w:t>
-      </w:r>
-      <w:r>
-        <w:t xml:space="preserve"> was to operate on the basis that the longest streak should be the first record.  The default sort will not accomplish this as its in ascending order (recall from the Find Streaks Job - Reducer, the key starts with &lt;Event Name&gt;:&lt;Streak length 0 padded&gt;…).  To get the sort, a custom text comparator was created.  This comparator simply runs the default Text comparator, but inverts the result by multiplying it by -1.  As the streak length was 0 padded, this works out.  If it weren’t, either a composite key would need to be used, or the custom comparator could be extended to extract the integer value and sort by that.</w:t>
-      </w:r>
-    </w:p>
-    <w:p>
-      <w:r>
-        <w:t xml:space="preserve"> </w:t>
-      </w:r>
-    </w:p>
-    <w:p>
-      <w:pPr>
-        <w:pStyle w:val="Heading2"/>
-      </w:pPr>
-      <w:r>
-        <w:t>Sort Streaks Job - Reducer</w:t>
-      </w:r>
-      <w:r>
-        <w:t xml:space="preserve"> (SortReducer.java)</w:t>
-      </w:r>
-    </w:p>
-    <w:p>
-      <w:r>
-        <w:t>With records coming into the Reducer sorted so the longest streaks are on the top, the reducer just needs to walk through the received values, and output the largest ones.  To handle this, local variables are used to track the last type of event that was received, and how many of that event were output.  For each incoming record, the event type is checked against the last processed event type.  If they are the same, then check how many times the event has been output</w:t>
-      </w:r>
-      <w:r>
-        <w:t>, and if the last value output is the same as the current value.  The check for how many times acts as a “top” type of statement, while the check of the last value allows a streak like: 10, 9, 8, 8, 8… .  If the top 3 were requested, one of the 8 values would be output, but the others would not be output.</w:t>
-      </w:r>
-    </w:p>
-    <w:p/>
-    <w:p>
-      <w:pPr>
-        <w:pStyle w:val="Heading3"/>
-      </w:pPr>
-      <w:r>
-        <w:t>Use of Distributed Cache</w:t>
-      </w:r>
+      <w:r>
+        <w:t xml:space="preserve">  A temporary directory is created to hold data between the two jobs.  The directory is automatically deleted once completed.</w:t>
+      </w:r>
+    </w:p>
+    <w:p>
       <w:bookmarkStart w:id="0" w:name="_GoBack"/>
       <w:bookmarkEnd w:id="0"/>
     </w:p>
     <w:p>
       <w:r>
+        <w:rPr>
+          <w:noProof/>
+        </w:rPr>
+        <w:drawing>
+          <wp:inline distT="0" distB="0" distL="0" distR="0" wp14:anchorId="42B7863A" wp14:editId="19307C26">
+            <wp:extent cx="5760720" cy="6516370"/>
+            <wp:effectExtent l="0" t="0" r="5080" b="11430"/>
+            <wp:docPr id="4" name="Picture 4"/>
+            <wp:cNvGraphicFramePr>
+              <a:graphicFrameLocks xmlns:a="http://schemas.openxmlformats.org/drawingml/2006/main" noChangeAspect="1"/>
+            </wp:cNvGraphicFramePr>
+            <a:graphic xmlns:a="http://schemas.openxmlformats.org/drawingml/2006/main">
+              <a:graphicData uri="http://schemas.openxmlformats.org/drawingml/2006/picture">
+                <pic:pic xmlns:pic="http://schemas.openxmlformats.org/drawingml/2006/picture">
+                  <pic:nvPicPr>
+                    <pic:cNvPr id="0" name="MRArchitecture.jpg"/>
+                    <pic:cNvPicPr/>
+                  </pic:nvPicPr>
+                  <pic:blipFill>
+                    <a:blip r:embed="rId12">
+                      <a:extLst>
+                        <a:ext uri="{28A0092B-C50C-407E-A947-70E740481C1C}">
+                          <a14:useLocalDpi xmlns:a14="http://schemas.microsoft.com/office/drawing/2010/main" val="0"/>
+                        </a:ext>
+                      </a:extLst>
+                    </a:blip>
+                    <a:stretch>
+                      <a:fillRect/>
+                    </a:stretch>
+                  </pic:blipFill>
+                  <pic:spPr>
+                    <a:xfrm>
+                      <a:off x="0" y="0"/>
+                      <a:ext cx="5760720" cy="6516370"/>
+                    </a:xfrm>
+                    <a:prstGeom prst="rect">
+                      <a:avLst/>
+                    </a:prstGeom>
+                  </pic:spPr>
+                </pic:pic>
+              </a:graphicData>
+            </a:graphic>
+          </wp:inline>
+        </w:drawing>
+      </w:r>
+    </w:p>
+    <w:p>
+      <w:pPr>
+        <w:pStyle w:val="Heading2"/>
+        <w:numPr>
+          <w:ilvl w:val="0"/>
+          <w:numId w:val="0"/>
+        </w:numPr>
+        <w:ind w:left="576"/>
+        <w:jc w:val="center"/>
+      </w:pPr>
+      <w:r>
+        <w:t>Figure - MapReduce High Level Architecture</w:t>
+      </w:r>
+    </w:p>
+    <w:p>
+      <w:pPr>
+        <w:pStyle w:val="Heading2"/>
+      </w:pPr>
+      <w:r>
+        <w:t xml:space="preserve">Find Streaks Job </w:t>
+      </w:r>
+      <w:r>
+        <w:t xml:space="preserve">- </w:t>
+      </w:r>
+      <w:r>
+        <w:t>Mapper</w:t>
+      </w:r>
+      <w:r>
+        <w:t xml:space="preserve"> (EventMapper.java)</w:t>
+      </w:r>
+    </w:p>
+    <w:p>
+      <w:r>
+        <w:t>Each record is read in (as mentioned earlier, the files are formatted as such that all events that took place in a American League park are in one file, all events that took place in a National League park are in a different file.  As interleague play is possible in the years since 1997, the events need to be checked against both files for continuity of streaks, and to handle player moves).  As each record is read, its confirmed to be the actual plate appearance.  If it is the plate appearance, it will check for different types of events (Walks, Strikeouts, Hits, Extra Base Hits, Hit into Double Play, etc).  Currently this only tracks a batters statistics, but a simple extension could include pitching, fielding or base running data.  Any noted event is sent to the mapper, as well as each plate appearance.  This is important to send, as if no plate appearance in a game for a given player recorded a particular event occurring, that would signal the end of the streak.  The data is sent to the reducer a</w:t>
+      </w:r>
+      <w:r>
+        <w:t xml:space="preserve">s a composite key.  The next paragraph details the composite key.  </w:t>
+      </w:r>
+      <w:r>
+        <w:t>The value sent to the reducer is a simple text key of the statistical event (Strikeout, Walk, Hit, etc).</w:t>
+      </w:r>
+    </w:p>
+    <w:p/>
+    <w:p>
+      <w:pPr>
+        <w:pStyle w:val="Heading2"/>
+      </w:pPr>
+      <w:r>
+        <w:t>Find Streaks Job - Composite Key</w:t>
+      </w:r>
+      <w:r>
+        <w:t xml:space="preserve"> (gameEventWritable.java)</w:t>
+      </w:r>
+    </w:p>
+    <w:p>
+      <w:r>
+        <w:t>To align with how the Reducer is setup, all of the records sent to the reducer need to be processed in sequential order.  To accomplish this, and to assist in maintenance, a composite key was used.  The composite key class consists of the Game Identifier, Player Id, Inning, and Score (Although currently unused, a unique value would need to be included to handle situations of batting around the order, the score would be sufficient to distinguish one plate appearance from another in the same inning).  To ensure the records are sorted correctly for the reducer to find a streak, a custom compareTo() was defined to sort by: Player Id, then Game Id, then Inning, then Score.</w:t>
+      </w:r>
+    </w:p>
+    <w:p/>
+    <w:p>
+      <w:pPr>
+        <w:pStyle w:val="Heading2"/>
+      </w:pPr>
+      <w:r>
+        <w:t>Find Streaks Job - Partitioner</w:t>
+      </w:r>
+      <w:r>
+        <w:t xml:space="preserve"> (gameEventPartitioner.java)</w:t>
+      </w:r>
+    </w:p>
+    <w:p>
+      <w:r>
+        <w:t>To align with how the Reducer is setup, either all records would need to go to a single reducer, or records would need to be dispersed in such a way that all of the records for a given player were at the same reducer.  To provide scalability, and usage of available resources, a partitioner was created to hash the Player Id field of the composite key output by the Mapper.  The hash is modded by the number of reduce tasks, and helps to provide a more even distribution of the workload.</w:t>
+      </w:r>
+    </w:p>
+    <w:p/>
+    <w:p>
+      <w:pPr>
+        <w:pStyle w:val="Heading2"/>
+      </w:pPr>
+      <w:r>
+        <w:t>Find Streaks Job - Reducer</w:t>
+      </w:r>
+      <w:r>
+        <w:t xml:space="preserve"> (StreakReducer.java)</w:t>
+      </w:r>
+    </w:p>
+    <w:p>
+      <w:r>
+        <w:t>The reducer of the streaks operates on the basis that all records arrive sorted by player, then game event.  Each record compares the current player against the last player.  If there is a difference, all of the actively tracked streaks need to be flushed as there will be no more records for the previ</w:t>
+      </w:r>
+      <w:r>
+        <w:t>ous player.  Then, each record compares the current game event to the last game event.  If there is a difference, the previous game is no more, and each actively tracked streak needs to check for continuity.  If the previous game does not match the last recorded event for the streak, that’s the flag to indicate the streak is over, and should be recorded.  After establishing the player/game combination, it’s a matter of walking through each record for the combinatio</w:t>
+      </w:r>
+      <w:r>
+        <w:t>n, and updating any streaks.  This leaves the last record processed by each reducer at risk of not being included/reported.  To combat this, the cleanup() method was populated to flush any streaks that were active at the end of record processing.</w:t>
+      </w:r>
+    </w:p>
+    <w:p/>
+    <w:p>
+      <w:r>
+        <w:t>The reducer</w:t>
+      </w:r>
+      <w:r>
+        <w:t xml:space="preserve"> was </w:t>
+      </w:r>
+      <w:r>
+        <w:t>structured</w:t>
+      </w:r>
+      <w:r>
+        <w:t xml:space="preserve"> in such a way it uses the Value as the tracker.  Any type of event the mapper can extract and place into the Value, the reducer can handle.  This provides some flexibility for future growth in the reducer could be left as is, while the mapper could be extended to handle other items.</w:t>
+      </w:r>
+    </w:p>
+    <w:p/>
+    <w:p>
+      <w:r>
+        <w:t xml:space="preserve">Once the mapper outputs a streak, its output as a Text key, and a NullWritable Value.  The text key consists of &lt;Event Name&gt; : &lt;Count of </w:t>
+      </w:r>
+      <w:r>
+        <w:t>occurrences</w:t>
+      </w:r>
+      <w:r>
+        <w:t xml:space="preserve">, 0 padded to 5 digits&gt; : &lt;Start Date - Finish Date&gt; : Player Id.  It should also be noted, that more than one </w:t>
+      </w:r>
+      <w:r>
+        <w:t>occurrence</w:t>
+      </w:r>
+      <w:r>
+        <w:t xml:space="preserve"> had to be tracked for event to be output.</w:t>
+      </w:r>
+    </w:p>
+    <w:p/>
+    <w:p>
+      <w:pPr>
+        <w:pStyle w:val="Heading2"/>
+      </w:pPr>
+      <w:r>
+        <w:t>Sort Streaks Job - Mapper</w:t>
+      </w:r>
+      <w:r>
+        <w:t xml:space="preserve"> (SortMapper.java)</w:t>
+      </w:r>
+    </w:p>
+    <w:p>
+      <w:r>
+        <w:t>The sort streaks mapper is fairly straightforward.  It is configured to take the incoming data as the TextInputFormat class.  This is fitting as the Find Streaks Job Reducer output data as a Key only.  As an alternative, a custom class could have been output into a sequence file, and processed here.  As the data was viewed to be straightforward, and not highly susceptible to change, it was left as just Text.  The net effect of the mapper is to take the values passed in, and move them to the Key, with the Value being NullWritable.</w:t>
+      </w:r>
+    </w:p>
+    <w:p/>
+    <w:p>
+      <w:pPr>
+        <w:pStyle w:val="Heading2"/>
+      </w:pPr>
+      <w:r>
+        <w:t>Sort Streaks Job - Partitioner</w:t>
+      </w:r>
+      <w:r>
+        <w:t xml:space="preserve"> (SortPartitioner.java)</w:t>
+      </w:r>
+    </w:p>
+    <w:p>
+      <w:r>
+        <w:t xml:space="preserve">To distribute the workload of outputting the streaks, a partitioner was employed to extract and hash the Event Name field, causing all of same events to be sent to the same partitioner.  The necessity of using this partitioner </w:t>
+      </w:r>
+      <w:r>
+        <w:t>vs.</w:t>
+      </w:r>
+      <w:r>
+        <w:t xml:space="preserve">, using a single reducer is debatable.  </w:t>
+      </w:r>
+      <w:r>
+        <w:t>There are currently about 1.3 million records processed by this job, and with 48 reducers, the reduce portion of the job appears to take less than 2 seconds.  It should also be noted that even though there are 48 reducers available, the use of the partitioner on 14 different types of events, drives a maximum of 14 reducers to be used, largely defeating the purpose of using reducers as most are left to idle.  If more stats were to be tracked, this may become more important, but at the current time, this is probably excessive for the amount of work accomplished.</w:t>
+      </w:r>
+    </w:p>
+    <w:p/>
+    <w:p>
+      <w:pPr>
+        <w:pStyle w:val="Heading2"/>
+      </w:pPr>
+      <w:r>
+        <w:t>Sort Streaks Job - Custom Text Comparator</w:t>
+      </w:r>
+      <w:r>
+        <w:t xml:space="preserve"> (TextComparatorInverted.java)</w:t>
+      </w:r>
+    </w:p>
+    <w:p>
+      <w:r>
+        <w:t xml:space="preserve">The way the Reducer was </w:t>
+      </w:r>
+      <w:r>
+        <w:t>structured</w:t>
+      </w:r>
+      <w:r>
+        <w:t xml:space="preserve"> was to operate on the basis that the longest streak should be the first record.  The default sort will not accomplish this as its in ascending order (recall from the Find Streaks Job - Reducer, the key starts with &lt;Event Name&gt;:&lt;Streak length 0 padded&gt;…).  To get the sort, a custom text comparator was created.  This comparator simply runs the default Text comparator, but inverts the result by multiplying it by -1.  As the streak length was 0 padded, this works out.  If it weren’t, either a composite key would need to be used, or the custom comparator could be extended to extract the integer value and sort by that.</w:t>
+      </w:r>
+    </w:p>
+    <w:p>
+      <w:r>
+        <w:t xml:space="preserve"> </w:t>
+      </w:r>
+    </w:p>
+    <w:p>
+      <w:pPr>
+        <w:pStyle w:val="Heading2"/>
+      </w:pPr>
+      <w:r>
+        <w:t>Sort Streaks Job - Reducer</w:t>
+      </w:r>
+      <w:r>
+        <w:t xml:space="preserve"> (SortReducer.java)</w:t>
+      </w:r>
+    </w:p>
+    <w:p>
+      <w:r>
+        <w:t>With records coming into the Reducer sorted so the longest streaks are on the top, the reducer just needs to walk through the received values, and output the largest ones.  To handle this, local variables are used to track the last type of event that was received, and how many of that event were output.  For each incoming record, the event type is checked against the last processed event type.  If they are the same, then check how many times the event has been output</w:t>
+      </w:r>
+      <w:r>
+        <w:t>, and if the last value output is the same as the current value.  The check for how many times acts as a “top” type of statement, while the check of the last value allows a streak like: 10, 9, 8, 8, 8… .  If the top 3 were requested, one of the 8 values would be output, but the others would not be output.</w:t>
+      </w:r>
+    </w:p>
+    <w:p/>
+    <w:p>
+      <w:pPr>
+        <w:pStyle w:val="Heading3"/>
+      </w:pPr>
+      <w:r>
+        <w:t>Use of Distributed Cache</w:t>
+      </w:r>
+    </w:p>
+    <w:p>
+      <w:r>
         <w:t xml:space="preserve">As the records at the reducer still use the Player ID provided by Retrosheet, this isn’t ideal for a list intended to be human readable as the user would either have to guess based on the first four characters of the players lastname, first letter of their first name, and if more than one has ever played or </w:t>
       </w:r>
       <w:r>
@@ -1058,7 +1199,7 @@
       <w:r>
         <w:t xml:space="preserve"> page that has compiled various streaks (</w:t>
       </w:r>
-      <w:hyperlink r:id="rId11" w:history="1">
+      <w:hyperlink r:id="rId13" w:history="1">
         <w:r>
           <w:rPr>
             <w:rStyle w:val="Hyperlink"/>
@@ -5572,8 +5713,8 @@
       </w:r>
     </w:p>
     <w:sectPr>
-      <w:footerReference w:type="even" r:id="rId12"/>
-      <w:footerReference w:type="default" r:id="rId13"/>
+      <w:footerReference w:type="even" r:id="rId14"/>
+      <w:footerReference w:type="default" r:id="rId15"/>
       <w:pgSz w:w="12240" w:h="15840"/>
       <w:pgMar w:top="1440" w:right="1584" w:bottom="1440" w:left="1584" w:header="720" w:footer="720" w:gutter="0"/>
       <w:cols w:space="720"/>
@@ -7737,6 +7878,9 @@
   </w:num>
   <w:num w:numId="38">
     <w:abstractNumId w:val="17"/>
+  </w:num>
+  <w:num w:numId="39">
+    <w:abstractNumId w:val="15"/>
   </w:num>
 </w:numbering>
 </file>
@@ -9382,7 +9526,7 @@
 </file>
 
 <file path=customXml/itemProps1.xml><?xml version="1.0" encoding="utf-8"?>
-<ds:datastoreItem xmlns:ds="http://schemas.openxmlformats.org/officeDocument/2006/customXml" ds:itemID="{82493D6B-2831-F643-AB89-4A579143A2FF}">
+<ds:datastoreItem xmlns:ds="http://schemas.openxmlformats.org/officeDocument/2006/customXml" ds:itemID="{43604717-37DB-5142-B8D8-0D2E1E790A91}">
   <ds:schemaRefs>
     <ds:schemaRef ds:uri="http://schemas.openxmlformats.org/officeDocument/2006/bibliography"/>
   </ds:schemaRefs>

</xml_diff>

<commit_message>
Final tweaks to project.
</commit_message>
<xml_diff>
--- a/writeup/Final Project Paper.docx
+++ b/writeup/Final Project Paper.docx
@@ -420,10 +420,7 @@
         <w:t xml:space="preserve">  A temporary directory is created to hold data between the two jobs.  The directory is automatically deleted once completed.</w:t>
       </w:r>
     </w:p>
-    <w:p>
-      <w:bookmarkStart w:id="0" w:name="_GoBack"/>
-      <w:bookmarkEnd w:id="0"/>
-    </w:p>
+    <w:p/>
     <w:p>
       <w:r>
         <w:rPr>
@@ -1280,7 +1277,7 @@
         <w:t>Surprisingly</w:t>
       </w:r>
       <w:r>
-        <w:t>, it should be noted, that since this blog posting two and a half seasons ago, there are two new entrants to the top five.  I’ve submitted these two for inclusion.</w:t>
+        <w:t>, it should be noted, that since this blog posting two and a half seasons ago, there are two new entrants to the top five.</w:t>
       </w:r>
     </w:p>
     <w:p/>
@@ -1565,7 +1562,12 @@
         </w:numPr>
       </w:pPr>
       <w:r>
-        <w:t>Load Data Input Files (.EVAC/.EVNC) into hdfs.  For the purposes of this explanation, the files will be placed in the hdfs directory “RetroData”.</w:t>
+        <w:t>Load Data Input Files (.EVAC/.EVNC) into hdfs.  For the purposes of this explanation, the files will be placed in the hdfs</w:t>
+      </w:r>
+      <w:bookmarkStart w:id="0" w:name="_GoBack"/>
+      <w:bookmarkEnd w:id="0"/>
+      <w:r>
+        <w:t xml:space="preserve"> directory “RetroData”.</w:t>
       </w:r>
     </w:p>
     <w:p>
@@ -9526,7 +9528,7 @@
 </file>
 
 <file path=customXml/itemProps1.xml><?xml version="1.0" encoding="utf-8"?>
-<ds:datastoreItem xmlns:ds="http://schemas.openxmlformats.org/officeDocument/2006/customXml" ds:itemID="{43604717-37DB-5142-B8D8-0D2E1E790A91}">
+<ds:datastoreItem xmlns:ds="http://schemas.openxmlformats.org/officeDocument/2006/customXml" ds:itemID="{21FED611-ACEB-1D4F-8B4C-8F344CBF82C9}">
   <ds:schemaRefs>
     <ds:schemaRef ds:uri="http://schemas.openxmlformats.org/officeDocument/2006/bibliography"/>
   </ds:schemaRefs>

</xml_diff>

<commit_message>
Fix paths in opening paragraph.
</commit_message>
<xml_diff>
--- a/writeup/Final Project Paper.docx
+++ b/writeup/Final Project Paper.docx
@@ -76,8 +76,27 @@
         <w:ind w:firstLine="432"/>
       </w:pPr>
       <w:r>
-        <w:t>scr - Java files for project</w:t>
-      </w:r>
+        <w:t>s</w:t>
+      </w:r>
+      <w:r>
+        <w:t>r</w:t>
+      </w:r>
+      <w:r>
+        <w:t>c</w:t>
+      </w:r>
+      <w:r>
+        <w:t xml:space="preserve"> - Java files for project</w:t>
+      </w:r>
+    </w:p>
+    <w:p>
+      <w:pPr>
+        <w:ind w:firstLine="432"/>
+      </w:pPr>
+      <w:r>
+        <w:t>run - Jar file/hdfs files not readily available from web</w:t>
+      </w:r>
+      <w:bookmarkStart w:id="0" w:name="_GoBack"/>
+      <w:bookmarkEnd w:id="0"/>
     </w:p>
     <w:p>
       <w:pPr>
@@ -1562,12 +1581,7 @@
         </w:numPr>
       </w:pPr>
       <w:r>
-        <w:t>Load Data Input Files (.EVAC/.EVNC) into hdfs.  For the purposes of this explanation, the files will be placed in the hdfs</w:t>
-      </w:r>
-      <w:bookmarkStart w:id="0" w:name="_GoBack"/>
-      <w:bookmarkEnd w:id="0"/>
-      <w:r>
-        <w:t xml:space="preserve"> directory “RetroData”.</w:t>
+        <w:t>Load Data Input Files (.EVAC/.EVNC) into hdfs.  For the purposes of this explanation, the files will be placed in the hdfs directory “RetroData”.</w:t>
       </w:r>
     </w:p>
     <w:p>
@@ -9528,7 +9542,7 @@
 </file>
 
 <file path=customXml/itemProps1.xml><?xml version="1.0" encoding="utf-8"?>
-<ds:datastoreItem xmlns:ds="http://schemas.openxmlformats.org/officeDocument/2006/customXml" ds:itemID="{21FED611-ACEB-1D4F-8B4C-8F344CBF82C9}">
+<ds:datastoreItem xmlns:ds="http://schemas.openxmlformats.org/officeDocument/2006/customXml" ds:itemID="{4EB07F0F-AD8C-E942-818B-85438C5B02E3}">
   <ds:schemaRefs>
     <ds:schemaRef ds:uri="http://schemas.openxmlformats.org/officeDocument/2006/bibliography"/>
   </ds:schemaRefs>

</xml_diff>